<commit_message>
Added some bullshit info
</commit_message>
<xml_diff>
--- a/Erin Review.docx
+++ b/Erin Review.docx
@@ -375,6 +375,29 @@
       <w:r>
         <w:t xml:space="preserve"> and I’m drawn to it.</w:t>
       </w:r>
+    </w:p>
+    <w:p>
+      <w:pPr>
+        <w:pStyle w:val="ListParagraph"/>
+        <w:numPr>
+          <w:ilvl w:val="0"/>
+          <w:numId w:val="0"/>
+        </w:numPr>
+        <w:ind w:left="720"/>
+      </w:pPr>
+      <w:proofErr w:type="spellStart"/>
+      <w:r>
+        <w:t>Dgfuihsn</w:t>
+      </w:r>
+      <w:proofErr w:type="spellEnd"/>
+      <w:r>
+        <w:t xml:space="preserve"> </w:t>
+      </w:r>
+      <w:proofErr w:type="spellStart"/>
+      <w:r>
+        <w:t>gjfdkhgtrjkfhuikreh</w:t>
+      </w:r>
+      <w:proofErr w:type="spellEnd"/>
     </w:p>
     <w:sectPr>
       <w:pgSz w:w="12240" w:h="15840"/>

</xml_diff>